<commit_message>
Output as of 2022-January-03
</commit_message>
<xml_diff>
--- a/output/2022-01-03/nsw-covid-report-2022-01-03.docx
+++ b/output/2022-01-03/nsw-covid-report-2022-01-03.docx
@@ -31,7 +31,7 @@
           <w:rPr>
             <w:rStyle w:val="Hyperlink"/>
           </w:rPr>
-          <w:t xml:space="preserve">NSW Covid Report 2022-01-03 Word Format.docx</w:t>
+          <w:t xml:space="preserve">NSW Covid Report 2022-01-03 PDF Format</w:t>
         </w:r>
       </w:hyperlink>
     </w:p>
@@ -47,7 +47,7 @@
           <w:rPr>
             <w:rStyle w:val="Hyperlink"/>
           </w:rPr>
-          <w:t xml:space="preserve">NSW Covid Report 2022-01-03 PDF Format.docx</w:t>
+          <w:t xml:space="preserve">NSW Covid Report 2022-01-03 Word Format</w:t>
         </w:r>
       </w:hyperlink>
     </w:p>

</xml_diff>